<commit_message>
Modification du Batch sur mon mémoire
</commit_message>
<xml_diff>
--- a/Reports/Fleet Management/4School/Descriptif Projet de Memoire TCHuenkam_Correction_Batch.docx
+++ b/Reports/Fleet Management/4School/Descriptif Projet de Memoire TCHuenkam_Correction_Batch.docx
@@ -1976,6 +1976,17 @@
     </w:p>
     <w:p>
       <w:pPr>
+        <w:jc w:val="both"/>
+        <w:rPr>
+          <w:rFonts w:ascii="Bahnschrift Light" w:hAnsi="Bahnschrift Light"/>
+          <w:color w:val="000000" w:themeColor="text1"/>
+          <w:sz w:val="24"/>
+          <w:szCs w:val="24"/>
+        </w:rPr>
+      </w:pPr>
+    </w:p>
+    <w:p>
+      <w:pPr>
         <w:pStyle w:val="T1"/>
         <w:numPr>
           <w:ilvl w:val="8"/>
@@ -1991,7 +2002,6 @@
         <w:rPr>
           <w:color w:val="000000" w:themeColor="text1"/>
         </w:rPr>
-        <w:lastRenderedPageBreak/>
         <w:t>Contexte</w:t>
       </w:r>
       <w:bookmarkEnd w:id="3"/>
@@ -3114,8 +3124,6 @@
           <w:szCs w:val="24"/>
         </w:rPr>
       </w:pPr>
-      <w:bookmarkStart w:id="9" w:name="_GoBack"/>
-      <w:bookmarkEnd w:id="9"/>
     </w:p>
     <w:p>
       <w:pPr>
@@ -3338,7 +3346,7 @@
           <w:szCs w:val="24"/>
         </w:rPr>
       </w:pPr>
-      <w:commentRangeStart w:id="10"/>
+      <w:commentRangeStart w:id="9"/>
       <w:r>
         <w:rPr>
           <w:rFonts w:ascii="Bahnschrift Light" w:hAnsi="Bahnschrift Light"/>
@@ -3719,13 +3727,13 @@
         </w:rPr>
         <w:br w:type="page"/>
       </w:r>
-      <w:commentRangeEnd w:id="10"/>
+      <w:commentRangeEnd w:id="9"/>
       <w:r>
         <w:rPr>
           <w:rStyle w:val="Marquedecommentaire"/>
           <w:u w:val="single"/>
         </w:rPr>
-        <w:commentReference w:id="10"/>
+        <w:commentReference w:id="9"/>
       </w:r>
     </w:p>
     <w:p>
@@ -3741,8 +3749,8 @@
           <w:color w:val="FF0000"/>
         </w:rPr>
       </w:pPr>
-      <w:bookmarkStart w:id="11" w:name="_Toc2623719"/>
-      <w:bookmarkStart w:id="12" w:name="_Toc9173937"/>
+      <w:bookmarkStart w:id="10" w:name="_Toc2623719"/>
+      <w:bookmarkStart w:id="11" w:name="_Toc9173937"/>
       <w:r>
         <w:rPr>
           <w:strike/>
@@ -3751,8 +3759,8 @@
         <w:lastRenderedPageBreak/>
         <w:t>Etude de l’existant</w:t>
       </w:r>
+      <w:bookmarkEnd w:id="10"/>
       <w:bookmarkEnd w:id="11"/>
-      <w:bookmarkEnd w:id="12"/>
       <w:r>
         <w:rPr>
           <w:color w:val="FF0000"/>
@@ -3784,7 +3792,7 @@
           <w:color w:val="000000" w:themeColor="text1"/>
         </w:rPr>
       </w:pPr>
-      <w:commentRangeStart w:id="13"/>
+      <w:commentRangeStart w:id="12"/>
       <w:r>
         <w:rPr>
           <w:color w:val="000000" w:themeColor="text1"/>
@@ -4390,12 +4398,12 @@
         </w:rPr>
         <w:t>Détection de fatigue du conducteur</w:t>
       </w:r>
-      <w:commentRangeEnd w:id="13"/>
+      <w:commentRangeEnd w:id="12"/>
       <w:r>
         <w:rPr>
           <w:rStyle w:val="Marquedecommentaire"/>
         </w:rPr>
-        <w:commentReference w:id="13"/>
+        <w:commentReference w:id="12"/>
       </w:r>
     </w:p>
     <w:p>
@@ -6419,8 +6427,8 @@
           <w:color w:val="FF0000"/>
         </w:rPr>
       </w:pPr>
-      <w:bookmarkStart w:id="14" w:name="_Toc2623720"/>
-      <w:bookmarkStart w:id="15" w:name="_Toc9173938"/>
+      <w:bookmarkStart w:id="13" w:name="_Toc2623720"/>
+      <w:bookmarkStart w:id="14" w:name="_Toc9173938"/>
       <w:r>
         <w:rPr>
           <w:color w:val="000000" w:themeColor="text1"/>
@@ -6428,8 +6436,8 @@
         <w:lastRenderedPageBreak/>
         <w:t>Architecture globale</w:t>
       </w:r>
+      <w:bookmarkEnd w:id="13"/>
       <w:bookmarkEnd w:id="14"/>
-      <w:bookmarkEnd w:id="15"/>
       <w:r>
         <w:rPr>
           <w:color w:val="000000" w:themeColor="text1"/>
@@ -6683,8 +6691,8 @@
           <w:color w:val="000000" w:themeColor="text1"/>
         </w:rPr>
       </w:pPr>
-      <w:bookmarkStart w:id="16" w:name="_Toc2623721"/>
-      <w:bookmarkStart w:id="17" w:name="_Toc9173939"/>
+      <w:bookmarkStart w:id="15" w:name="_Toc2623721"/>
+      <w:bookmarkStart w:id="16" w:name="_Toc9173939"/>
       <w:r>
         <w:rPr>
           <w:color w:val="000000" w:themeColor="text1"/>
@@ -6692,8 +6700,8 @@
         <w:lastRenderedPageBreak/>
         <w:t>Spécification fonctionnelles</w:t>
       </w:r>
+      <w:bookmarkEnd w:id="15"/>
       <w:bookmarkEnd w:id="16"/>
-      <w:bookmarkEnd w:id="17"/>
     </w:p>
     <w:p>
       <w:pPr>
@@ -7184,8 +7192,8 @@
           <w:color w:val="000000" w:themeColor="text1"/>
         </w:rPr>
       </w:pPr>
-      <w:bookmarkStart w:id="18" w:name="_Toc2623722"/>
-      <w:bookmarkStart w:id="19" w:name="_Toc9173940"/>
+      <w:bookmarkStart w:id="17" w:name="_Toc2623722"/>
+      <w:bookmarkStart w:id="18" w:name="_Toc9173940"/>
       <w:r>
         <w:rPr>
           <w:rFonts w:ascii="Bahnschrift Light" w:hAnsi="Bahnschrift Light"/>
@@ -7193,8 +7201,8 @@
         </w:rPr>
         <w:t>Gestion de l’inventaire</w:t>
       </w:r>
+      <w:bookmarkEnd w:id="17"/>
       <w:bookmarkEnd w:id="18"/>
-      <w:bookmarkEnd w:id="19"/>
     </w:p>
     <w:p>
       <w:pPr>
@@ -12832,8 +12840,8 @@
           <w:color w:val="000000" w:themeColor="text1"/>
         </w:rPr>
       </w:pPr>
-      <w:bookmarkStart w:id="20" w:name="_Toc2623723"/>
-      <w:bookmarkStart w:id="21" w:name="_Toc9173941"/>
+      <w:bookmarkStart w:id="19" w:name="_Toc2623723"/>
+      <w:bookmarkStart w:id="20" w:name="_Toc9173941"/>
       <w:proofErr w:type="spellStart"/>
       <w:r>
         <w:rPr>
@@ -12851,8 +12859,8 @@
         </w:rPr>
         <w:t xml:space="preserve"> de véhicule</w:t>
       </w:r>
+      <w:bookmarkEnd w:id="19"/>
       <w:bookmarkEnd w:id="20"/>
-      <w:bookmarkEnd w:id="21"/>
     </w:p>
     <w:p>
       <w:pPr>
@@ -15192,8 +15200,8 @@
           <w:color w:val="000000" w:themeColor="text1"/>
         </w:rPr>
       </w:pPr>
-      <w:bookmarkStart w:id="22" w:name="_Toc2623724"/>
-      <w:bookmarkStart w:id="23" w:name="_Toc9173942"/>
+      <w:bookmarkStart w:id="21" w:name="_Toc2623724"/>
+      <w:bookmarkStart w:id="22" w:name="_Toc9173942"/>
       <w:r>
         <w:rPr>
           <w:color w:val="000000" w:themeColor="text1"/>
@@ -15201,8 +15209,8 @@
         <w:lastRenderedPageBreak/>
         <w:t>Spécification non fonctionnelles</w:t>
       </w:r>
+      <w:bookmarkEnd w:id="21"/>
       <w:bookmarkEnd w:id="22"/>
-      <w:bookmarkEnd w:id="23"/>
     </w:p>
     <w:p>
       <w:pPr>
@@ -15576,8 +15584,8 @@
           <w:color w:val="000000" w:themeColor="text1"/>
         </w:rPr>
       </w:pPr>
-      <w:bookmarkStart w:id="24" w:name="_Toc2623725"/>
-      <w:bookmarkStart w:id="25" w:name="_Toc9173943"/>
+      <w:bookmarkStart w:id="23" w:name="_Toc2623725"/>
+      <w:bookmarkStart w:id="24" w:name="_Toc9173943"/>
       <w:r>
         <w:rPr>
           <w:color w:val="000000" w:themeColor="text1"/>
@@ -15585,8 +15593,8 @@
         <w:lastRenderedPageBreak/>
         <w:t>Contraintes</w:t>
       </w:r>
+      <w:bookmarkEnd w:id="23"/>
       <w:bookmarkEnd w:id="24"/>
-      <w:bookmarkEnd w:id="25"/>
     </w:p>
     <w:p>
       <w:pPr>
@@ -15803,8 +15811,8 @@
           <w:color w:val="000000" w:themeColor="text1"/>
         </w:rPr>
       </w:pPr>
-      <w:bookmarkStart w:id="26" w:name="_Toc2623726"/>
-      <w:bookmarkStart w:id="27" w:name="_Toc9173944"/>
+      <w:bookmarkStart w:id="25" w:name="_Toc2623726"/>
+      <w:bookmarkStart w:id="26" w:name="_Toc9173944"/>
       <w:r>
         <w:rPr>
           <w:color w:val="000000" w:themeColor="text1"/>
@@ -15812,20 +15820,282 @@
         <w:lastRenderedPageBreak/>
         <w:t>Conclusion</w:t>
       </w:r>
+      <w:bookmarkEnd w:id="25"/>
       <w:bookmarkEnd w:id="26"/>
+    </w:p>
+    <w:p>
+      <w:pPr>
+        <w:pStyle w:val="Paragraphedeliste"/>
+        <w:numPr>
+          <w:ilvl w:val="0"/>
+          <w:numId w:val="62"/>
+        </w:numPr>
+        <w:rPr>
+          <w:rFonts w:ascii="Bahnschrift Light" w:hAnsi="Bahnschrift Light"/>
+          <w:color w:val="000000" w:themeColor="text1"/>
+        </w:rPr>
+      </w:pPr>
+      <w:r>
+        <w:rPr>
+          <w:rFonts w:ascii="Bahnschrift Light" w:hAnsi="Bahnschrift Light"/>
+          <w:color w:val="000000" w:themeColor="text1"/>
+        </w:rPr>
+        <w:t>[1]</w:t>
+      </w:r>
+      <w:r>
+        <w:t xml:space="preserve"> </w:t>
+      </w:r>
+      <w:hyperlink r:id="rId19" w:history="1">
+        <w:r>
+          <w:rPr>
+            <w:rStyle w:val="Lienhypertexte"/>
+          </w:rPr>
+          <w:t>http://www.adisco-cm.com/</w:t>
+        </w:r>
+      </w:hyperlink>
+    </w:p>
+    <w:p>
+      <w:pPr>
+        <w:pStyle w:val="Paragraphedeliste"/>
+        <w:numPr>
+          <w:ilvl w:val="0"/>
+          <w:numId w:val="62"/>
+        </w:numPr>
+        <w:rPr>
+          <w:rFonts w:ascii="Bahnschrift Light" w:hAnsi="Bahnschrift Light"/>
+          <w:color w:val="000000" w:themeColor="text1"/>
+        </w:rPr>
+      </w:pPr>
+      <w:r>
+        <w:rPr>
+          <w:rFonts w:ascii="Bahnschrift Light" w:hAnsi="Bahnschrift Light"/>
+          <w:color w:val="000000" w:themeColor="text1"/>
+        </w:rPr>
+        <w:t xml:space="preserve">[2] </w:t>
+      </w:r>
+      <w:hyperlink r:id="rId20" w:history="1">
+        <w:r>
+          <w:rPr>
+            <w:rStyle w:val="Lienhypertexte"/>
+          </w:rPr>
+          <w:t>https://en.wikipedia.org/wiki/Enterprise_resource_planning</w:t>
+        </w:r>
+      </w:hyperlink>
+    </w:p>
+    <w:p>
+      <w:pPr>
+        <w:pStyle w:val="Paragraphedeliste"/>
+        <w:numPr>
+          <w:ilvl w:val="0"/>
+          <w:numId w:val="62"/>
+        </w:numPr>
+        <w:rPr>
+          <w:rFonts w:ascii="Bahnschrift Light" w:hAnsi="Bahnschrift Light"/>
+          <w:color w:val="000000" w:themeColor="text1"/>
+        </w:rPr>
+      </w:pPr>
+      <w:r>
+        <w:t xml:space="preserve">[3] </w:t>
+      </w:r>
+      <w:hyperlink r:id="rId21" w:history="1">
+        <w:r>
+          <w:rPr>
+            <w:rStyle w:val="Lienhypertexte"/>
+          </w:rPr>
+          <w:t>https://www.fleetio.com</w:t>
+        </w:r>
+      </w:hyperlink>
+    </w:p>
+    <w:p>
+      <w:pPr>
+        <w:pStyle w:val="Paragraphedeliste"/>
+        <w:numPr>
+          <w:ilvl w:val="0"/>
+          <w:numId w:val="62"/>
+        </w:numPr>
+        <w:rPr>
+          <w:rFonts w:ascii="Bahnschrift Light" w:hAnsi="Bahnschrift Light"/>
+          <w:color w:val="000000" w:themeColor="text1"/>
+        </w:rPr>
+      </w:pPr>
+      <w:r>
+        <w:t>[4]</w:t>
+      </w:r>
+      <w:r>
+        <w:t xml:space="preserve"> </w:t>
+      </w:r>
+      <w:hyperlink r:id="rId22" w:history="1">
+        <w:r>
+          <w:rPr>
+            <w:rStyle w:val="Lienhypertexte"/>
+          </w:rPr>
+          <w:t>https://onfleet.com/</w:t>
+        </w:r>
+      </w:hyperlink>
+    </w:p>
+    <w:p>
+      <w:pPr>
+        <w:pStyle w:val="Paragraphedeliste"/>
+        <w:numPr>
+          <w:ilvl w:val="0"/>
+          <w:numId w:val="62"/>
+        </w:numPr>
+        <w:rPr>
+          <w:rFonts w:ascii="Bahnschrift Light" w:hAnsi="Bahnschrift Light"/>
+          <w:color w:val="000000" w:themeColor="text1"/>
+        </w:rPr>
+      </w:pPr>
+      <w:r>
+        <w:rPr>
+          <w:rFonts w:ascii="Bahnschrift Light" w:hAnsi="Bahnschrift Light"/>
+        </w:rPr>
+        <w:t>[5]</w:t>
+      </w:r>
+      <w:r>
+        <w:t xml:space="preserve"> </w:t>
+      </w:r>
+      <w:r>
+        <w:t>https://www.traccar.org/</w:t>
+      </w:r>
+    </w:p>
+    <w:p>
+      <w:pPr>
+        <w:pStyle w:val="Paragraphedeliste"/>
+        <w:numPr>
+          <w:ilvl w:val="0"/>
+          <w:numId w:val="62"/>
+        </w:numPr>
+        <w:rPr>
+          <w:rFonts w:ascii="Bahnschrift Light" w:hAnsi="Bahnschrift Light"/>
+          <w:color w:val="000000" w:themeColor="text1"/>
+        </w:rPr>
+      </w:pPr>
+      <w:r>
+        <w:rPr>
+          <w:rFonts w:ascii="Bahnschrift Light" w:hAnsi="Bahnschrift Light"/>
+        </w:rPr>
+        <w:t xml:space="preserve">[6] </w:t>
+      </w:r>
+      <w:hyperlink r:id="rId23" w:history="1">
+        <w:r>
+          <w:rPr>
+            <w:rStyle w:val="Lienhypertexte"/>
+          </w:rPr>
+          <w:t>https://www.landmarktracking.co.za</w:t>
+        </w:r>
+      </w:hyperlink>
+    </w:p>
+    <w:p>
+      <w:pPr>
+        <w:pStyle w:val="Paragraphedeliste"/>
+        <w:numPr>
+          <w:ilvl w:val="0"/>
+          <w:numId w:val="62"/>
+        </w:numPr>
+        <w:rPr>
+          <w:rFonts w:ascii="Bahnschrift Light" w:hAnsi="Bahnschrift Light"/>
+          <w:color w:val="000000" w:themeColor="text1"/>
+        </w:rPr>
+      </w:pPr>
+      <w:r>
+        <w:rPr>
+          <w:rFonts w:ascii="Bahnschrift Light" w:hAnsi="Bahnschrift Light"/>
+        </w:rPr>
+        <w:t xml:space="preserve">[7]  </w:t>
+      </w:r>
+      <w:hyperlink r:id="rId24" w:history="1">
+        <w:r>
+          <w:rPr>
+            <w:rStyle w:val="Lienhypertexte"/>
+          </w:rPr>
+          <w:t>https://www.odoo.com/fr_FR/page/fleet</w:t>
+        </w:r>
+      </w:hyperlink>
+    </w:p>
+    <w:p>
+      <w:pPr>
+        <w:pStyle w:val="Paragraphedeliste"/>
+        <w:numPr>
+          <w:ilvl w:val="0"/>
+          <w:numId w:val="62"/>
+        </w:numPr>
+        <w:rPr>
+          <w:rFonts w:ascii="Bahnschrift Light" w:hAnsi="Bahnschrift Light"/>
+          <w:color w:val="000000" w:themeColor="text1"/>
+        </w:rPr>
+      </w:pPr>
+      <w:r>
+        <w:rPr>
+          <w:rFonts w:ascii="Bahnschrift Light" w:hAnsi="Bahnschrift Light"/>
+        </w:rPr>
+        <w:t>[8]</w:t>
+      </w:r>
+      <w:r>
+        <w:rPr>
+          <w:rFonts w:ascii="Bahnschrift Light" w:hAnsi="Bahnschrift Light"/>
+        </w:rPr>
+        <w:t xml:space="preserve"> </w:t>
+      </w:r>
+      <w:hyperlink r:id="rId25" w:history="1">
+        <w:r>
+          <w:rPr>
+            <w:rStyle w:val="Lienhypertexte"/>
+          </w:rPr>
+          <w:t>https://fr.wikipedia.org/wiki/Odoo</w:t>
+        </w:r>
+      </w:hyperlink>
+    </w:p>
+    <w:p>
+      <w:pPr>
+        <w:pStyle w:val="Paragraphedeliste"/>
+        <w:numPr>
+          <w:ilvl w:val="0"/>
+          <w:numId w:val="62"/>
+        </w:numPr>
+        <w:rPr>
+          <w:rFonts w:ascii="Bahnschrift Light" w:hAnsi="Bahnschrift Light"/>
+          <w:color w:val="000000" w:themeColor="text1"/>
+        </w:rPr>
+      </w:pPr>
+      <w:r>
+        <w:rPr>
+          <w:rFonts w:ascii="Bahnschrift Light" w:hAnsi="Bahnschrift Light"/>
+        </w:rPr>
+        <w:t xml:space="preserve">[9] </w:t>
+      </w:r>
+      <w:hyperlink r:id="rId26" w:history="1">
+        <w:r>
+          <w:rPr>
+            <w:rStyle w:val="Lienhypertexte"/>
+          </w:rPr>
+          <w:t>https://agipme.fr/2018/07/odoo-2eme-erp-le-plus-populaire.html</w:t>
+        </w:r>
+      </w:hyperlink>
+    </w:p>
+    <w:p>
+      <w:pPr>
+        <w:pStyle w:val="Paragraphedeliste"/>
+        <w:numPr>
+          <w:ilvl w:val="0"/>
+          <w:numId w:val="62"/>
+        </w:numPr>
+        <w:rPr>
+          <w:rFonts w:ascii="Bahnschrift Light" w:hAnsi="Bahnschrift Light"/>
+          <w:color w:val="000000" w:themeColor="text1"/>
+        </w:rPr>
+      </w:pPr>
+      <w:r>
+        <w:rPr>
+          <w:rFonts w:ascii="Bahnschrift Light" w:hAnsi="Bahnschrift Light"/>
+        </w:rPr>
+        <w:t>[10]</w:t>
+      </w:r>
+      <w:bookmarkStart w:id="27" w:name="_GoBack"/>
       <w:bookmarkEnd w:id="27"/>
     </w:p>
-    <w:p>
-      <w:pPr>
-        <w:rPr>
-          <w:rFonts w:ascii="Bahnschrift Light" w:hAnsi="Bahnschrift Light"/>
-          <w:color w:val="000000" w:themeColor="text1"/>
-        </w:rPr>
-      </w:pPr>
-    </w:p>
     <w:sectPr>
-      <w:footerReference w:type="default" r:id="rId19"/>
-      <w:footerReference w:type="first" r:id="rId20"/>
+      <w:footerReference w:type="default" r:id="rId27"/>
+      <w:footerReference w:type="first" r:id="rId28"/>
       <w:pgSz w:w="11909" w:h="16834"/>
       <w:pgMar w:top="1440" w:right="1440" w:bottom="1440" w:left="1440" w:header="720" w:footer="720" w:gutter="0"/>
       <w:pgNumType w:start="0"/>
@@ -15905,7 +16175,7 @@
       </w:r>
     </w:p>
   </w:comment>
-  <w:comment w:id="10" w:author="Batchakui" w:date="2019-05-21T09:58:00Z" w:initials="B">
+  <w:comment w:id="9" w:author="Batchakui" w:date="2019-05-21T09:58:00Z" w:initials="B">
     <w:p>
       <w:pPr>
         <w:pStyle w:val="Commentaire"/>
@@ -15929,7 +16199,7 @@
       </w:r>
     </w:p>
   </w:comment>
-  <w:comment w:id="13" w:author="Batchakui" w:date="2019-05-21T10:15:00Z" w:initials="B">
+  <w:comment w:id="12" w:author="Batchakui" w:date="2019-05-21T10:15:00Z" w:initials="B">
     <w:p>
       <w:pPr>
         <w:pStyle w:val="Commentaire"/>
@@ -16003,7 +16273,7 @@
       <w:rPr>
         <w:noProof/>
       </w:rPr>
-      <w:t>23</w:t>
+      <w:t>21</w:t>
     </w:r>
     <w:r>
       <w:fldChar w:fldCharType="end"/>
@@ -24699,7 +24969,7 @@
 </file>
 
 <file path=customXml/itemProps1.xml><?xml version="1.0" encoding="utf-8"?>
-<ds:datastoreItem xmlns:ds="http://schemas.openxmlformats.org/officeDocument/2006/customXml" ds:itemID="{BE4BC6B7-8C9F-4BC4-9E21-B619305BB0BE}">
+<ds:datastoreItem xmlns:ds="http://schemas.openxmlformats.org/officeDocument/2006/customXml" ds:itemID="{528C7A8B-35E7-4EA0-B36A-FC07B51A646B}">
   <ds:schemaRefs>
     <ds:schemaRef ds:uri="http://schemas.openxmlformats.org/officeDocument/2006/bibliography"/>
   </ds:schemaRefs>

</xml_diff>